<commit_message>
Update documentation due to new tasks
</commit_message>
<xml_diff>
--- a/docs/HomeSchooling Team3.docx
+++ b/docs/HomeSchooling Team3.docx
@@ -13,6 +13,7 @@
           <w:lang w:val="en-US"/>
         </w:rPr>
       </w:pPr>
+      <w:proofErr w:type="spellStart"/>
       <w:r>
         <w:rPr>
           <w:b/>
@@ -22,6 +23,7 @@
         </w:rPr>
         <w:t>HomeSchooling</w:t>
       </w:r>
+      <w:proofErr w:type="spellEnd"/>
     </w:p>
     <w:p>
       <w:pPr>
@@ -141,7 +143,25 @@
           <w:sz w:val="28"/>
           <w:szCs w:val="28"/>
         </w:rPr>
-        <w:t xml:space="preserve">. На кожному курсі буде створюватись окремий урок, який буде містити навчальний матеріал, домашнє завдання, тести для перевірки знань (опціонально) та систему для спілкування </w:t>
+        <w:t>. На кожному курсі буде створюватись окремий урок, який буде містити навчальний матеріал, домашнє завдання, тести для перевірки знань (</w:t>
+      </w:r>
+      <w:proofErr w:type="spellStart"/>
+      <w:r>
+        <w:rPr>
+          <w:rFonts w:ascii="Arial" w:hAnsi="Arial" w:cs="Arial"/>
+          <w:sz w:val="28"/>
+          <w:szCs w:val="28"/>
+        </w:rPr>
+        <w:t>опціонально</w:t>
+      </w:r>
+      <w:proofErr w:type="spellEnd"/>
+      <w:r>
+        <w:rPr>
+          <w:rFonts w:ascii="Arial" w:hAnsi="Arial" w:cs="Arial"/>
+          <w:sz w:val="28"/>
+          <w:szCs w:val="28"/>
+        </w:rPr>
+        <w:t xml:space="preserve">) та систему для спілкування </w:t>
       </w:r>
       <w:r>
         <w:rPr>
@@ -385,6 +405,7 @@
         </w:rPr>
         <w:t xml:space="preserve"> </w:t>
       </w:r>
+      <w:proofErr w:type="spellStart"/>
       <w:r>
         <w:rPr>
           <w:rFonts w:ascii="Arial" w:hAnsi="Arial" w:cs="Arial"/>
@@ -394,6 +415,7 @@
         </w:rPr>
         <w:t>перевірку</w:t>
       </w:r>
+      <w:proofErr w:type="spellEnd"/>
       <w:r>
         <w:rPr>
           <w:rFonts w:ascii="Arial" w:hAnsi="Arial" w:cs="Arial"/>
@@ -599,9 +621,9 @@
           <w:lang w:eastAsia="uk-UA"/>
         </w:rPr>
         <w:drawing>
-          <wp:inline distT="0" distB="0" distL="0" distR="0" wp14:anchorId="60513C65" wp14:editId="2786E5E7">
-            <wp:extent cx="3340600" cy="6163733"/>
-            <wp:effectExtent l="0" t="0" r="0" b="8890"/>
+          <wp:inline distT="0" distB="0" distL="0" distR="0" wp14:anchorId="5159DC58" wp14:editId="2B63FE36">
+            <wp:extent cx="6332855" cy="6007100"/>
+            <wp:effectExtent l="0" t="0" r="0" b="0"/>
             <wp:docPr id="1" name="Рисунок 1"/>
             <wp:cNvGraphicFramePr>
               <a:graphicFrameLocks xmlns:a="http://schemas.openxmlformats.org/drawingml/2006/main" noChangeAspect="1"/>
@@ -622,7 +644,7 @@
                   <pic:spPr>
                     <a:xfrm>
                       <a:off x="0" y="0"/>
-                      <a:ext cx="3341184" cy="6164811"/>
+                      <a:ext cx="6332855" cy="6007100"/>
                     </a:xfrm>
                     <a:prstGeom prst="rect">
                       <a:avLst/>
@@ -634,6 +656,8 @@
           </wp:inline>
         </w:drawing>
       </w:r>
+      <w:bookmarkStart w:id="0" w:name="_GoBack"/>
+      <w:bookmarkEnd w:id="0"/>
     </w:p>
     <w:p>
       <w:pPr>
@@ -666,8 +690,8 @@
         <w:tblLook w:val="04A0" w:firstRow="1" w:lastRow="0" w:firstColumn="1" w:lastColumn="0" w:noHBand="0" w:noVBand="1"/>
       </w:tblPr>
       <w:tblGrid>
-        <w:gridCol w:w="562"/>
-        <w:gridCol w:w="2807"/>
+        <w:gridCol w:w="817"/>
+        <w:gridCol w:w="2552"/>
         <w:gridCol w:w="2268"/>
         <w:gridCol w:w="4110"/>
         <w:gridCol w:w="5670"/>
@@ -675,7 +699,7 @@
       <w:tr>
         <w:tc>
           <w:tcPr>
-            <w:tcW w:w="562" w:type="dxa"/>
+            <w:tcW w:w="817" w:type="dxa"/>
           </w:tcPr>
           <w:p>
             <w:pPr>
@@ -699,7 +723,7 @@
         </w:tc>
         <w:tc>
           <w:tcPr>
-            <w:tcW w:w="2807" w:type="dxa"/>
+            <w:tcW w:w="2552" w:type="dxa"/>
           </w:tcPr>
           <w:p>
             <w:pPr>
@@ -810,29 +834,26 @@
       <w:tr>
         <w:tc>
           <w:tcPr>
-            <w:tcW w:w="562" w:type="dxa"/>
-          </w:tcPr>
-          <w:p>
-            <w:pPr>
-              <w:rPr>
-                <w:rFonts w:ascii="Arial" w:hAnsi="Arial" w:cs="Arial"/>
-                <w:sz w:val="28"/>
-                <w:szCs w:val="28"/>
-              </w:rPr>
-            </w:pPr>
-            <w:r>
-              <w:rPr>
-                <w:rFonts w:ascii="Arial" w:hAnsi="Arial" w:cs="Arial"/>
-                <w:sz w:val="28"/>
-                <w:szCs w:val="28"/>
-              </w:rPr>
-              <w:t>1</w:t>
-            </w:r>
-          </w:p>
-        </w:tc>
-        <w:tc>
-          <w:tcPr>
-            <w:tcW w:w="2807" w:type="dxa"/>
+            <w:tcW w:w="817" w:type="dxa"/>
+          </w:tcPr>
+          <w:p>
+            <w:pPr>
+              <w:pStyle w:val="a4"/>
+              <w:numPr>
+                <w:ilvl w:val="0"/>
+                <w:numId w:val="5"/>
+              </w:numPr>
+              <w:rPr>
+                <w:rFonts w:ascii="Arial" w:hAnsi="Arial" w:cs="Arial"/>
+                <w:sz w:val="28"/>
+                <w:szCs w:val="28"/>
+              </w:rPr>
+            </w:pPr>
+          </w:p>
+        </w:tc>
+        <w:tc>
+          <w:tcPr>
+            <w:tcW w:w="2552" w:type="dxa"/>
           </w:tcPr>
           <w:p>
             <w:pPr>
@@ -926,31 +947,148 @@
       <w:tr>
         <w:tc>
           <w:tcPr>
-            <w:tcW w:w="562" w:type="dxa"/>
-          </w:tcPr>
-          <w:p>
-            <w:pPr>
-              <w:rPr>
-                <w:rFonts w:ascii="Arial" w:hAnsi="Arial" w:cs="Arial"/>
-                <w:sz w:val="28"/>
-                <w:szCs w:val="28"/>
-                <w:lang w:val="en-US"/>
-              </w:rPr>
-            </w:pPr>
-            <w:r>
-              <w:rPr>
-                <w:rFonts w:ascii="Arial" w:hAnsi="Arial" w:cs="Arial"/>
-                <w:sz w:val="28"/>
-                <w:szCs w:val="28"/>
-                <w:lang w:val="en-US"/>
-              </w:rPr>
-              <w:t>2</w:t>
-            </w:r>
-          </w:p>
-        </w:tc>
-        <w:tc>
-          <w:tcPr>
-            <w:tcW w:w="2807" w:type="dxa"/>
+            <w:tcW w:w="817" w:type="dxa"/>
+          </w:tcPr>
+          <w:p>
+            <w:pPr>
+              <w:pStyle w:val="a4"/>
+              <w:numPr>
+                <w:ilvl w:val="0"/>
+                <w:numId w:val="5"/>
+              </w:numPr>
+              <w:rPr>
+                <w:rFonts w:ascii="Arial" w:hAnsi="Arial" w:cs="Arial"/>
+                <w:sz w:val="28"/>
+                <w:szCs w:val="28"/>
+              </w:rPr>
+            </w:pPr>
+          </w:p>
+        </w:tc>
+        <w:tc>
+          <w:tcPr>
+            <w:tcW w:w="2552" w:type="dxa"/>
+          </w:tcPr>
+          <w:p>
+            <w:pPr>
+              <w:rPr>
+                <w:rFonts w:ascii="Arial" w:hAnsi="Arial" w:cs="Arial"/>
+                <w:sz w:val="28"/>
+                <w:szCs w:val="28"/>
+              </w:rPr>
+            </w:pPr>
+            <w:r>
+              <w:rPr>
+                <w:rFonts w:ascii="Arial" w:hAnsi="Arial" w:cs="Arial"/>
+                <w:sz w:val="28"/>
+                <w:szCs w:val="28"/>
+              </w:rPr>
+              <w:t>Адміністратор</w:t>
+            </w:r>
+          </w:p>
+        </w:tc>
+        <w:tc>
+          <w:tcPr>
+            <w:tcW w:w="2268" w:type="dxa"/>
+            <w:shd w:val="clear" w:color="auto" w:fill="66FF99"/>
+          </w:tcPr>
+          <w:p>
+            <w:pPr>
+              <w:rPr>
+                <w:rFonts w:ascii="Arial" w:hAnsi="Arial" w:cs="Arial"/>
+                <w:sz w:val="28"/>
+                <w:szCs w:val="28"/>
+                <w:lang w:val="en-US"/>
+              </w:rPr>
+            </w:pPr>
+            <w:r>
+              <w:rPr>
+                <w:rFonts w:ascii="Arial" w:hAnsi="Arial" w:cs="Arial"/>
+                <w:sz w:val="28"/>
+                <w:szCs w:val="28"/>
+                <w:lang w:val="en-US"/>
+              </w:rPr>
+              <w:t>Filtering by category</w:t>
+            </w:r>
+          </w:p>
+        </w:tc>
+        <w:tc>
+          <w:tcPr>
+            <w:tcW w:w="4110" w:type="dxa"/>
+          </w:tcPr>
+          <w:p>
+            <w:pPr>
+              <w:rPr>
+                <w:rFonts w:ascii="Arial" w:hAnsi="Arial" w:cs="Arial"/>
+                <w:sz w:val="28"/>
+                <w:szCs w:val="28"/>
+              </w:rPr>
+            </w:pPr>
+            <w:r>
+              <w:rPr>
+                <w:rFonts w:ascii="Arial" w:hAnsi="Arial" w:cs="Arial"/>
+                <w:sz w:val="28"/>
+                <w:szCs w:val="28"/>
+              </w:rPr>
+              <w:t>Фільтрування курсів за категорією</w:t>
+            </w:r>
+          </w:p>
+        </w:tc>
+        <w:tc>
+          <w:tcPr>
+            <w:tcW w:w="5670" w:type="dxa"/>
+          </w:tcPr>
+          <w:p>
+            <w:pPr>
+              <w:rPr>
+                <w:rFonts w:ascii="Arial" w:hAnsi="Arial" w:cs="Arial"/>
+                <w:sz w:val="28"/>
+                <w:szCs w:val="28"/>
+              </w:rPr>
+            </w:pPr>
+            <w:r>
+              <w:rPr>
+                <w:rFonts w:ascii="Arial" w:hAnsi="Arial" w:cs="Arial"/>
+                <w:sz w:val="28"/>
+                <w:szCs w:val="28"/>
+              </w:rPr>
+              <w:t xml:space="preserve">Адміністратор має можливість фільтрувати усі курси за категоріями: гуманітарні, математичні і </w:t>
+            </w:r>
+            <w:proofErr w:type="spellStart"/>
+            <w:r>
+              <w:rPr>
+                <w:rFonts w:ascii="Arial" w:hAnsi="Arial" w:cs="Arial"/>
+                <w:sz w:val="28"/>
+                <w:szCs w:val="28"/>
+              </w:rPr>
+              <w:t>тд</w:t>
+            </w:r>
+            <w:proofErr w:type="spellEnd"/>
+          </w:p>
+        </w:tc>
+      </w:tr>
+      <w:tr>
+        <w:tc>
+          <w:tcPr>
+            <w:tcW w:w="817" w:type="dxa"/>
+          </w:tcPr>
+          <w:p>
+            <w:pPr>
+              <w:pStyle w:val="a4"/>
+              <w:numPr>
+                <w:ilvl w:val="0"/>
+                <w:numId w:val="5"/>
+              </w:numPr>
+              <w:rPr>
+                <w:rFonts w:ascii="Arial" w:hAnsi="Arial" w:cs="Arial"/>
+                <w:sz w:val="28"/>
+                <w:szCs w:val="28"/>
+              </w:rPr>
+            </w:pPr>
+          </w:p>
+        </w:tc>
+        <w:tc>
+          <w:tcPr>
+            <w:tcW w:w="2552" w:type="dxa"/>
           </w:tcPr>
           <w:p>
             <w:pPr>
@@ -1043,31 +1181,26 @@
       <w:tr>
         <w:tc>
           <w:tcPr>
-            <w:tcW w:w="562" w:type="dxa"/>
-          </w:tcPr>
-          <w:p>
-            <w:pPr>
-              <w:rPr>
-                <w:rFonts w:ascii="Arial" w:hAnsi="Arial" w:cs="Arial"/>
-                <w:sz w:val="28"/>
-                <w:szCs w:val="28"/>
-                <w:lang w:val="en-US"/>
-              </w:rPr>
-            </w:pPr>
-            <w:r>
-              <w:rPr>
-                <w:rFonts w:ascii="Arial" w:hAnsi="Arial" w:cs="Arial"/>
-                <w:sz w:val="28"/>
-                <w:szCs w:val="28"/>
-                <w:lang w:val="en-US"/>
-              </w:rPr>
-              <w:t>3</w:t>
-            </w:r>
-          </w:p>
-        </w:tc>
-        <w:tc>
-          <w:tcPr>
-            <w:tcW w:w="2807" w:type="dxa"/>
+            <w:tcW w:w="817" w:type="dxa"/>
+          </w:tcPr>
+          <w:p>
+            <w:pPr>
+              <w:pStyle w:val="a4"/>
+              <w:numPr>
+                <w:ilvl w:val="0"/>
+                <w:numId w:val="5"/>
+              </w:numPr>
+              <w:rPr>
+                <w:rFonts w:ascii="Arial" w:hAnsi="Arial" w:cs="Arial"/>
+                <w:sz w:val="28"/>
+                <w:szCs w:val="28"/>
+              </w:rPr>
+            </w:pPr>
+          </w:p>
+        </w:tc>
+        <w:tc>
+          <w:tcPr>
+            <w:tcW w:w="2552" w:type="dxa"/>
           </w:tcPr>
           <w:p>
             <w:pPr>
@@ -1160,31 +1293,26 @@
       <w:tr>
         <w:tc>
           <w:tcPr>
-            <w:tcW w:w="562" w:type="dxa"/>
-          </w:tcPr>
-          <w:p>
-            <w:pPr>
-              <w:rPr>
-                <w:rFonts w:ascii="Arial" w:hAnsi="Arial" w:cs="Arial"/>
-                <w:sz w:val="28"/>
-                <w:szCs w:val="28"/>
-                <w:lang w:val="en-US"/>
-              </w:rPr>
-            </w:pPr>
-            <w:r>
-              <w:rPr>
-                <w:rFonts w:ascii="Arial" w:hAnsi="Arial" w:cs="Arial"/>
-                <w:sz w:val="28"/>
-                <w:szCs w:val="28"/>
-                <w:lang w:val="en-US"/>
-              </w:rPr>
-              <w:t>4</w:t>
-            </w:r>
-          </w:p>
-        </w:tc>
-        <w:tc>
-          <w:tcPr>
-            <w:tcW w:w="2807" w:type="dxa"/>
+            <w:tcW w:w="817" w:type="dxa"/>
+          </w:tcPr>
+          <w:p>
+            <w:pPr>
+              <w:pStyle w:val="a4"/>
+              <w:numPr>
+                <w:ilvl w:val="0"/>
+                <w:numId w:val="5"/>
+              </w:numPr>
+              <w:rPr>
+                <w:rFonts w:ascii="Arial" w:hAnsi="Arial" w:cs="Arial"/>
+                <w:sz w:val="28"/>
+                <w:szCs w:val="28"/>
+              </w:rPr>
+            </w:pPr>
+          </w:p>
+        </w:tc>
+        <w:tc>
+          <w:tcPr>
+            <w:tcW w:w="2552" w:type="dxa"/>
           </w:tcPr>
           <w:p>
             <w:pPr>
@@ -1277,31 +1405,26 @@
       <w:tr>
         <w:tc>
           <w:tcPr>
-            <w:tcW w:w="562" w:type="dxa"/>
-          </w:tcPr>
-          <w:p>
-            <w:pPr>
-              <w:rPr>
-                <w:rFonts w:ascii="Arial" w:hAnsi="Arial" w:cs="Arial"/>
-                <w:sz w:val="28"/>
-                <w:szCs w:val="28"/>
-                <w:lang w:val="en-US"/>
-              </w:rPr>
-            </w:pPr>
-            <w:r>
-              <w:rPr>
-                <w:rFonts w:ascii="Arial" w:hAnsi="Arial" w:cs="Arial"/>
-                <w:sz w:val="28"/>
-                <w:szCs w:val="28"/>
-                <w:lang w:val="en-US"/>
-              </w:rPr>
-              <w:t>5</w:t>
-            </w:r>
-          </w:p>
-        </w:tc>
-        <w:tc>
-          <w:tcPr>
-            <w:tcW w:w="2807" w:type="dxa"/>
+            <w:tcW w:w="817" w:type="dxa"/>
+          </w:tcPr>
+          <w:p>
+            <w:pPr>
+              <w:pStyle w:val="a4"/>
+              <w:numPr>
+                <w:ilvl w:val="0"/>
+                <w:numId w:val="5"/>
+              </w:numPr>
+              <w:rPr>
+                <w:rFonts w:ascii="Arial" w:hAnsi="Arial" w:cs="Arial"/>
+                <w:sz w:val="28"/>
+                <w:szCs w:val="28"/>
+              </w:rPr>
+            </w:pPr>
+          </w:p>
+        </w:tc>
+        <w:tc>
+          <w:tcPr>
+            <w:tcW w:w="2552" w:type="dxa"/>
           </w:tcPr>
           <w:p>
             <w:pPr>
@@ -1394,31 +1517,26 @@
       <w:tr>
         <w:tc>
           <w:tcPr>
-            <w:tcW w:w="562" w:type="dxa"/>
-          </w:tcPr>
-          <w:p>
-            <w:pPr>
-              <w:rPr>
-                <w:rFonts w:ascii="Arial" w:hAnsi="Arial" w:cs="Arial"/>
-                <w:sz w:val="28"/>
-                <w:szCs w:val="28"/>
-                <w:lang w:val="en-US"/>
-              </w:rPr>
-            </w:pPr>
-            <w:r>
-              <w:rPr>
-                <w:rFonts w:ascii="Arial" w:hAnsi="Arial" w:cs="Arial"/>
-                <w:sz w:val="28"/>
-                <w:szCs w:val="28"/>
-                <w:lang w:val="en-US"/>
-              </w:rPr>
-              <w:t>6</w:t>
-            </w:r>
-          </w:p>
-        </w:tc>
-        <w:tc>
-          <w:tcPr>
-            <w:tcW w:w="2807" w:type="dxa"/>
+            <w:tcW w:w="817" w:type="dxa"/>
+          </w:tcPr>
+          <w:p>
+            <w:pPr>
+              <w:pStyle w:val="a4"/>
+              <w:numPr>
+                <w:ilvl w:val="0"/>
+                <w:numId w:val="5"/>
+              </w:numPr>
+              <w:rPr>
+                <w:rFonts w:ascii="Arial" w:hAnsi="Arial" w:cs="Arial"/>
+                <w:sz w:val="28"/>
+                <w:szCs w:val="28"/>
+              </w:rPr>
+            </w:pPr>
+          </w:p>
+        </w:tc>
+        <w:tc>
+          <w:tcPr>
+            <w:tcW w:w="2552" w:type="dxa"/>
           </w:tcPr>
           <w:p>
             <w:pPr>
@@ -1511,31 +1629,26 @@
       <w:tr>
         <w:tc>
           <w:tcPr>
-            <w:tcW w:w="562" w:type="dxa"/>
-          </w:tcPr>
-          <w:p>
-            <w:pPr>
-              <w:rPr>
-                <w:rFonts w:ascii="Arial" w:hAnsi="Arial" w:cs="Arial"/>
-                <w:sz w:val="28"/>
-                <w:szCs w:val="28"/>
-                <w:lang w:val="en-US"/>
-              </w:rPr>
-            </w:pPr>
-            <w:r>
-              <w:rPr>
-                <w:rFonts w:ascii="Arial" w:hAnsi="Arial" w:cs="Arial"/>
-                <w:sz w:val="28"/>
-                <w:szCs w:val="28"/>
-                <w:lang w:val="en-US"/>
-              </w:rPr>
-              <w:t>7</w:t>
-            </w:r>
-          </w:p>
-        </w:tc>
-        <w:tc>
-          <w:tcPr>
-            <w:tcW w:w="2807" w:type="dxa"/>
+            <w:tcW w:w="817" w:type="dxa"/>
+          </w:tcPr>
+          <w:p>
+            <w:pPr>
+              <w:pStyle w:val="a4"/>
+              <w:numPr>
+                <w:ilvl w:val="0"/>
+                <w:numId w:val="5"/>
+              </w:numPr>
+              <w:rPr>
+                <w:rFonts w:ascii="Arial" w:hAnsi="Arial" w:cs="Arial"/>
+                <w:sz w:val="28"/>
+                <w:szCs w:val="28"/>
+              </w:rPr>
+            </w:pPr>
+          </w:p>
+        </w:tc>
+        <w:tc>
+          <w:tcPr>
+            <w:tcW w:w="2552" w:type="dxa"/>
           </w:tcPr>
           <w:p>
             <w:pPr>
@@ -1646,31 +1759,26 @@
       <w:tr>
         <w:tc>
           <w:tcPr>
-            <w:tcW w:w="562" w:type="dxa"/>
-          </w:tcPr>
-          <w:p>
-            <w:pPr>
-              <w:rPr>
-                <w:rFonts w:ascii="Arial" w:hAnsi="Arial" w:cs="Arial"/>
-                <w:sz w:val="28"/>
-                <w:szCs w:val="28"/>
-                <w:lang w:val="en-US"/>
-              </w:rPr>
-            </w:pPr>
-            <w:r>
-              <w:rPr>
-                <w:rFonts w:ascii="Arial" w:hAnsi="Arial" w:cs="Arial"/>
-                <w:sz w:val="28"/>
-                <w:szCs w:val="28"/>
-                <w:lang w:val="en-US"/>
-              </w:rPr>
-              <w:t>8</w:t>
-            </w:r>
-          </w:p>
-        </w:tc>
-        <w:tc>
-          <w:tcPr>
-            <w:tcW w:w="2807" w:type="dxa"/>
+            <w:tcW w:w="817" w:type="dxa"/>
+          </w:tcPr>
+          <w:p>
+            <w:pPr>
+              <w:pStyle w:val="a4"/>
+              <w:numPr>
+                <w:ilvl w:val="0"/>
+                <w:numId w:val="5"/>
+              </w:numPr>
+              <w:rPr>
+                <w:rFonts w:ascii="Arial" w:hAnsi="Arial" w:cs="Arial"/>
+                <w:sz w:val="28"/>
+                <w:szCs w:val="28"/>
+              </w:rPr>
+            </w:pPr>
+          </w:p>
+        </w:tc>
+        <w:tc>
+          <w:tcPr>
+            <w:tcW w:w="2552" w:type="dxa"/>
           </w:tcPr>
           <w:p>
             <w:pPr>
@@ -1763,29 +1871,26 @@
       <w:tr>
         <w:tc>
           <w:tcPr>
-            <w:tcW w:w="562" w:type="dxa"/>
-          </w:tcPr>
-          <w:p>
-            <w:pPr>
-              <w:rPr>
-                <w:rFonts w:ascii="Arial" w:hAnsi="Arial" w:cs="Arial"/>
-                <w:sz w:val="28"/>
-                <w:szCs w:val="28"/>
-              </w:rPr>
-            </w:pPr>
-            <w:r>
-              <w:rPr>
-                <w:rFonts w:ascii="Arial" w:hAnsi="Arial" w:cs="Arial"/>
-                <w:sz w:val="28"/>
-                <w:szCs w:val="28"/>
-              </w:rPr>
-              <w:t>9</w:t>
-            </w:r>
-          </w:p>
-        </w:tc>
-        <w:tc>
-          <w:tcPr>
-            <w:tcW w:w="2807" w:type="dxa"/>
+            <w:tcW w:w="817" w:type="dxa"/>
+          </w:tcPr>
+          <w:p>
+            <w:pPr>
+              <w:pStyle w:val="a4"/>
+              <w:numPr>
+                <w:ilvl w:val="0"/>
+                <w:numId w:val="5"/>
+              </w:numPr>
+              <w:rPr>
+                <w:rFonts w:ascii="Arial" w:hAnsi="Arial" w:cs="Arial"/>
+                <w:sz w:val="28"/>
+                <w:szCs w:val="28"/>
+              </w:rPr>
+            </w:pPr>
+          </w:p>
+        </w:tc>
+        <w:tc>
+          <w:tcPr>
+            <w:tcW w:w="2552" w:type="dxa"/>
           </w:tcPr>
           <w:p>
             <w:pPr>
@@ -1895,31 +2000,26 @@
       <w:tr>
         <w:tc>
           <w:tcPr>
-            <w:tcW w:w="562" w:type="dxa"/>
-          </w:tcPr>
-          <w:p>
-            <w:pPr>
-              <w:rPr>
-                <w:rFonts w:ascii="Arial" w:hAnsi="Arial" w:cs="Arial"/>
-                <w:sz w:val="28"/>
-                <w:szCs w:val="28"/>
-                <w:lang w:val="en-US"/>
-              </w:rPr>
-            </w:pPr>
-            <w:r>
-              <w:rPr>
-                <w:rFonts w:ascii="Arial" w:hAnsi="Arial" w:cs="Arial"/>
-                <w:sz w:val="28"/>
-                <w:szCs w:val="28"/>
-                <w:lang w:val="en-US"/>
-              </w:rPr>
-              <w:t>10</w:t>
-            </w:r>
-          </w:p>
-        </w:tc>
-        <w:tc>
-          <w:tcPr>
-            <w:tcW w:w="2807" w:type="dxa"/>
+            <w:tcW w:w="817" w:type="dxa"/>
+          </w:tcPr>
+          <w:p>
+            <w:pPr>
+              <w:pStyle w:val="a4"/>
+              <w:numPr>
+                <w:ilvl w:val="0"/>
+                <w:numId w:val="5"/>
+              </w:numPr>
+              <w:rPr>
+                <w:rFonts w:ascii="Arial" w:hAnsi="Arial" w:cs="Arial"/>
+                <w:sz w:val="28"/>
+                <w:szCs w:val="28"/>
+              </w:rPr>
+            </w:pPr>
+          </w:p>
+        </w:tc>
+        <w:tc>
+          <w:tcPr>
+            <w:tcW w:w="2552" w:type="dxa"/>
           </w:tcPr>
           <w:p>
             <w:pPr>
@@ -2012,39 +2112,27 @@
       <w:tr>
         <w:tc>
           <w:tcPr>
-            <w:tcW w:w="562" w:type="dxa"/>
-          </w:tcPr>
-          <w:p>
-            <w:pPr>
-              <w:rPr>
-                <w:rFonts w:ascii="Arial" w:hAnsi="Arial" w:cs="Arial"/>
-                <w:sz w:val="28"/>
-                <w:szCs w:val="28"/>
-                <w:lang w:val="en-US"/>
-              </w:rPr>
-            </w:pPr>
-            <w:r>
-              <w:rPr>
-                <w:rFonts w:ascii="Arial" w:hAnsi="Arial" w:cs="Arial"/>
-                <w:sz w:val="28"/>
-                <w:szCs w:val="28"/>
-              </w:rPr>
-              <w:t>1</w:t>
-            </w:r>
-            <w:r>
-              <w:rPr>
-                <w:rFonts w:ascii="Arial" w:hAnsi="Arial" w:cs="Arial"/>
-                <w:sz w:val="28"/>
-                <w:szCs w:val="28"/>
-                <w:lang w:val="en-US"/>
-              </w:rPr>
-              <w:t>1</w:t>
-            </w:r>
-          </w:p>
-        </w:tc>
-        <w:tc>
-          <w:tcPr>
-            <w:tcW w:w="2807" w:type="dxa"/>
+            <w:tcW w:w="817" w:type="dxa"/>
+          </w:tcPr>
+          <w:p>
+            <w:pPr>
+              <w:pStyle w:val="a4"/>
+              <w:numPr>
+                <w:ilvl w:val="0"/>
+                <w:numId w:val="5"/>
+              </w:numPr>
+              <w:rPr>
+                <w:rFonts w:ascii="Arial" w:hAnsi="Arial" w:cs="Arial"/>
+                <w:sz w:val="28"/>
+                <w:szCs w:val="28"/>
+                <w:lang w:val="en-US"/>
+              </w:rPr>
+            </w:pPr>
+          </w:p>
+        </w:tc>
+        <w:tc>
+          <w:tcPr>
+            <w:tcW w:w="2552" w:type="dxa"/>
           </w:tcPr>
           <w:p>
             <w:pPr>
@@ -2129,16 +2217,7 @@
                 <w:sz w:val="28"/>
                 <w:szCs w:val="28"/>
               </w:rPr>
-              <w:t xml:space="preserve">Сторінка, яка містить всі запити учнів на приєднання до певного курсу, може переглядатись лише вчителем, який </w:t>
-            </w:r>
-            <w:r>
-              <w:rPr>
-                <w:rFonts w:ascii="Arial" w:hAnsi="Arial" w:cs="Arial"/>
-                <w:sz w:val="28"/>
-                <w:szCs w:val="28"/>
-              </w:rPr>
-              <w:lastRenderedPageBreak/>
-              <w:t>веде даний курс</w:t>
+              <w:t>Сторінка, яка містить всі запити учнів на приєднання до певного курсу, може переглядатись лише вчителем, який веде даний курс</w:t>
             </w:r>
           </w:p>
         </w:tc>
@@ -2146,40 +2225,27 @@
       <w:tr>
         <w:tc>
           <w:tcPr>
-            <w:tcW w:w="562" w:type="dxa"/>
-          </w:tcPr>
-          <w:p>
-            <w:pPr>
-              <w:rPr>
-                <w:rFonts w:ascii="Arial" w:hAnsi="Arial" w:cs="Arial"/>
-                <w:sz w:val="28"/>
-                <w:szCs w:val="28"/>
-                <w:lang w:val="en-US"/>
-              </w:rPr>
-            </w:pPr>
-            <w:r>
-              <w:rPr>
-                <w:rFonts w:ascii="Arial" w:hAnsi="Arial" w:cs="Arial"/>
-                <w:sz w:val="28"/>
-                <w:szCs w:val="28"/>
-              </w:rPr>
-              <w:lastRenderedPageBreak/>
-              <w:t>1</w:t>
-            </w:r>
-            <w:r>
-              <w:rPr>
-                <w:rFonts w:ascii="Arial" w:hAnsi="Arial" w:cs="Arial"/>
-                <w:sz w:val="28"/>
-                <w:szCs w:val="28"/>
-                <w:lang w:val="en-US"/>
-              </w:rPr>
-              <w:t>2</w:t>
-            </w:r>
-          </w:p>
-        </w:tc>
-        <w:tc>
-          <w:tcPr>
-            <w:tcW w:w="2807" w:type="dxa"/>
+            <w:tcW w:w="817" w:type="dxa"/>
+          </w:tcPr>
+          <w:p>
+            <w:pPr>
+              <w:pStyle w:val="a4"/>
+              <w:numPr>
+                <w:ilvl w:val="0"/>
+                <w:numId w:val="5"/>
+              </w:numPr>
+              <w:rPr>
+                <w:rFonts w:ascii="Arial" w:hAnsi="Arial" w:cs="Arial"/>
+                <w:sz w:val="28"/>
+                <w:szCs w:val="28"/>
+                <w:lang w:val="en-US"/>
+              </w:rPr>
+            </w:pPr>
+          </w:p>
+        </w:tc>
+        <w:tc>
+          <w:tcPr>
+            <w:tcW w:w="2552" w:type="dxa"/>
           </w:tcPr>
           <w:p>
             <w:pPr>
@@ -2288,39 +2354,27 @@
       <w:tr>
         <w:tc>
           <w:tcPr>
-            <w:tcW w:w="562" w:type="dxa"/>
-          </w:tcPr>
-          <w:p>
-            <w:pPr>
-              <w:rPr>
-                <w:rFonts w:ascii="Arial" w:hAnsi="Arial" w:cs="Arial"/>
-                <w:sz w:val="28"/>
-                <w:szCs w:val="28"/>
-                <w:lang w:val="en-US"/>
-              </w:rPr>
-            </w:pPr>
-            <w:r>
-              <w:rPr>
-                <w:rFonts w:ascii="Arial" w:hAnsi="Arial" w:cs="Arial"/>
-                <w:sz w:val="28"/>
-                <w:szCs w:val="28"/>
-              </w:rPr>
-              <w:t>1</w:t>
-            </w:r>
-            <w:r>
-              <w:rPr>
-                <w:rFonts w:ascii="Arial" w:hAnsi="Arial" w:cs="Arial"/>
-                <w:sz w:val="28"/>
-                <w:szCs w:val="28"/>
-                <w:lang w:val="en-US"/>
-              </w:rPr>
-              <w:t>3</w:t>
-            </w:r>
-          </w:p>
-        </w:tc>
-        <w:tc>
-          <w:tcPr>
-            <w:tcW w:w="2807" w:type="dxa"/>
+            <w:tcW w:w="817" w:type="dxa"/>
+          </w:tcPr>
+          <w:p>
+            <w:pPr>
+              <w:pStyle w:val="a4"/>
+              <w:numPr>
+                <w:ilvl w:val="0"/>
+                <w:numId w:val="5"/>
+              </w:numPr>
+              <w:rPr>
+                <w:rFonts w:ascii="Arial" w:hAnsi="Arial" w:cs="Arial"/>
+                <w:sz w:val="28"/>
+                <w:szCs w:val="28"/>
+                <w:lang w:val="en-US"/>
+              </w:rPr>
+            </w:pPr>
+          </w:p>
+        </w:tc>
+        <w:tc>
+          <w:tcPr>
+            <w:tcW w:w="2552" w:type="dxa"/>
           </w:tcPr>
           <w:p>
             <w:pPr>
@@ -2429,40 +2483,27 @@
       <w:tr>
         <w:tc>
           <w:tcPr>
-            <w:tcW w:w="562" w:type="dxa"/>
-          </w:tcPr>
-          <w:p>
-            <w:pPr>
-              <w:rPr>
-                <w:rFonts w:ascii="Arial" w:hAnsi="Arial" w:cs="Arial"/>
-                <w:sz w:val="28"/>
-                <w:szCs w:val="28"/>
-                <w:lang w:val="en-US"/>
-              </w:rPr>
-            </w:pPr>
-            <w:r>
-              <w:rPr>
-                <w:rFonts w:ascii="Arial" w:hAnsi="Arial" w:cs="Arial"/>
-                <w:sz w:val="28"/>
-                <w:szCs w:val="28"/>
-                <w:lang w:val="en-US"/>
-              </w:rPr>
-              <w:t>1</w:t>
-            </w:r>
-            <w:r>
-              <w:rPr>
-                <w:rFonts w:ascii="Arial" w:hAnsi="Arial" w:cs="Arial"/>
-                <w:sz w:val="28"/>
-                <w:szCs w:val="28"/>
-                <w:lang w:val="en-US"/>
-              </w:rPr>
-              <w:t>4</w:t>
-            </w:r>
-          </w:p>
-        </w:tc>
-        <w:tc>
-          <w:tcPr>
-            <w:tcW w:w="2807" w:type="dxa"/>
+            <w:tcW w:w="817" w:type="dxa"/>
+          </w:tcPr>
+          <w:p>
+            <w:pPr>
+              <w:pStyle w:val="a4"/>
+              <w:numPr>
+                <w:ilvl w:val="0"/>
+                <w:numId w:val="5"/>
+              </w:numPr>
+              <w:rPr>
+                <w:rFonts w:ascii="Arial" w:hAnsi="Arial" w:cs="Arial"/>
+                <w:sz w:val="28"/>
+                <w:szCs w:val="28"/>
+                <w:lang w:val="en-US"/>
+              </w:rPr>
+            </w:pPr>
+          </w:p>
+        </w:tc>
+        <w:tc>
+          <w:tcPr>
+            <w:tcW w:w="2552" w:type="dxa"/>
           </w:tcPr>
           <w:p>
             <w:pPr>
@@ -2555,40 +2596,27 @@
       <w:tr>
         <w:tc>
           <w:tcPr>
-            <w:tcW w:w="562" w:type="dxa"/>
-          </w:tcPr>
-          <w:p>
-            <w:pPr>
-              <w:rPr>
-                <w:rFonts w:ascii="Arial" w:hAnsi="Arial" w:cs="Arial"/>
-                <w:sz w:val="28"/>
-                <w:szCs w:val="28"/>
-                <w:lang w:val="en-US"/>
-              </w:rPr>
-            </w:pPr>
-            <w:r>
-              <w:rPr>
-                <w:rFonts w:ascii="Arial" w:hAnsi="Arial" w:cs="Arial"/>
-                <w:sz w:val="28"/>
-                <w:szCs w:val="28"/>
-                <w:lang w:val="ru-RU"/>
-              </w:rPr>
-              <w:t>1</w:t>
-            </w:r>
-            <w:r>
-              <w:rPr>
-                <w:rFonts w:ascii="Arial" w:hAnsi="Arial" w:cs="Arial"/>
-                <w:sz w:val="28"/>
-                <w:szCs w:val="28"/>
-                <w:lang w:val="en-US"/>
-              </w:rPr>
-              <w:t>5</w:t>
-            </w:r>
-          </w:p>
-        </w:tc>
-        <w:tc>
-          <w:tcPr>
-            <w:tcW w:w="2807" w:type="dxa"/>
+            <w:tcW w:w="817" w:type="dxa"/>
+          </w:tcPr>
+          <w:p>
+            <w:pPr>
+              <w:pStyle w:val="a4"/>
+              <w:numPr>
+                <w:ilvl w:val="0"/>
+                <w:numId w:val="5"/>
+              </w:numPr>
+              <w:rPr>
+                <w:rFonts w:ascii="Arial" w:hAnsi="Arial" w:cs="Arial"/>
+                <w:sz w:val="28"/>
+                <w:szCs w:val="28"/>
+                <w:lang w:val="en-US"/>
+              </w:rPr>
+            </w:pPr>
+          </w:p>
+        </w:tc>
+        <w:tc>
+          <w:tcPr>
+            <w:tcW w:w="2552" w:type="dxa"/>
           </w:tcPr>
           <w:p>
             <w:pPr>
@@ -2622,6 +2650,7 @@
                 <w:lang w:val="en-US"/>
               </w:rPr>
             </w:pPr>
+            <w:proofErr w:type="spellStart"/>
             <w:r>
               <w:rPr>
                 <w:rFonts w:ascii="Arial" w:hAnsi="Arial" w:cs="Arial"/>
@@ -2631,6 +2660,7 @@
               </w:rPr>
               <w:t>Add</w:t>
             </w:r>
+            <w:proofErr w:type="spellEnd"/>
             <w:r>
               <w:rPr>
                 <w:rFonts w:ascii="Arial" w:hAnsi="Arial" w:cs="Arial"/>
@@ -2641,6 +2671,7 @@
               </w:rPr>
               <w:t xml:space="preserve"> </w:t>
             </w:r>
+            <w:proofErr w:type="spellStart"/>
             <w:r>
               <w:rPr>
                 <w:rFonts w:ascii="Arial" w:hAnsi="Arial" w:cs="Arial"/>
@@ -2650,6 +2681,7 @@
               </w:rPr>
               <w:t>Mark</w:t>
             </w:r>
+            <w:proofErr w:type="spellEnd"/>
           </w:p>
         </w:tc>
         <w:tc>
@@ -2700,40 +2732,27 @@
       <w:tr>
         <w:tc>
           <w:tcPr>
-            <w:tcW w:w="562" w:type="dxa"/>
-          </w:tcPr>
-          <w:p>
-            <w:pPr>
-              <w:rPr>
-                <w:rFonts w:ascii="Arial" w:hAnsi="Arial" w:cs="Arial"/>
-                <w:sz w:val="28"/>
-                <w:szCs w:val="28"/>
-                <w:lang w:val="en-US"/>
-              </w:rPr>
-            </w:pPr>
-            <w:r>
-              <w:rPr>
-                <w:rFonts w:ascii="Arial" w:hAnsi="Arial" w:cs="Arial"/>
-                <w:sz w:val="28"/>
-                <w:szCs w:val="28"/>
-                <w:lang w:val="ru-RU"/>
-              </w:rPr>
-              <w:t>1</w:t>
-            </w:r>
-            <w:r>
-              <w:rPr>
-                <w:rFonts w:ascii="Arial" w:hAnsi="Arial" w:cs="Arial"/>
-                <w:sz w:val="28"/>
-                <w:szCs w:val="28"/>
-                <w:lang w:val="en-US"/>
-              </w:rPr>
-              <w:t>6</w:t>
-            </w:r>
-          </w:p>
-        </w:tc>
-        <w:tc>
-          <w:tcPr>
-            <w:tcW w:w="2807" w:type="dxa"/>
+            <w:tcW w:w="817" w:type="dxa"/>
+          </w:tcPr>
+          <w:p>
+            <w:pPr>
+              <w:pStyle w:val="a4"/>
+              <w:numPr>
+                <w:ilvl w:val="0"/>
+                <w:numId w:val="5"/>
+              </w:numPr>
+              <w:rPr>
+                <w:rFonts w:ascii="Arial" w:hAnsi="Arial" w:cs="Arial"/>
+                <w:sz w:val="28"/>
+                <w:szCs w:val="28"/>
+                <w:lang w:val="en-US"/>
+              </w:rPr>
+            </w:pPr>
+          </w:p>
+        </w:tc>
+        <w:tc>
+          <w:tcPr>
+            <w:tcW w:w="2552" w:type="dxa"/>
           </w:tcPr>
           <w:p>
             <w:pPr>
@@ -2768,6 +2787,7 @@
                 <w:lang w:val="en-US"/>
               </w:rPr>
             </w:pPr>
+            <w:proofErr w:type="spellStart"/>
             <w:r>
               <w:rPr>
                 <w:rFonts w:ascii="Arial" w:hAnsi="Arial" w:cs="Arial"/>
@@ -2777,6 +2797,7 @@
               </w:rPr>
               <w:t>Delete</w:t>
             </w:r>
+            <w:proofErr w:type="spellEnd"/>
             <w:r>
               <w:rPr>
                 <w:rFonts w:ascii="Arial" w:hAnsi="Arial" w:cs="Arial"/>
@@ -2787,6 +2808,7 @@
               </w:rPr>
               <w:t xml:space="preserve"> </w:t>
             </w:r>
+            <w:proofErr w:type="spellStart"/>
             <w:r>
               <w:rPr>
                 <w:rFonts w:ascii="Arial" w:hAnsi="Arial" w:cs="Arial"/>
@@ -2796,6 +2818,7 @@
               </w:rPr>
               <w:t>From</w:t>
             </w:r>
+            <w:proofErr w:type="spellEnd"/>
             <w:r>
               <w:rPr>
                 <w:rFonts w:ascii="Arial" w:hAnsi="Arial" w:cs="Arial"/>
@@ -2806,6 +2829,7 @@
               </w:rPr>
               <w:t xml:space="preserve"> </w:t>
             </w:r>
+            <w:proofErr w:type="spellStart"/>
             <w:r>
               <w:rPr>
                 <w:rFonts w:ascii="Arial" w:hAnsi="Arial" w:cs="Arial"/>
@@ -2815,6 +2839,7 @@
               </w:rPr>
               <w:t>Course</w:t>
             </w:r>
+            <w:proofErr w:type="spellEnd"/>
           </w:p>
         </w:tc>
         <w:tc>
@@ -2905,40 +2930,288 @@
       <w:tr>
         <w:tc>
           <w:tcPr>
-            <w:tcW w:w="562" w:type="dxa"/>
-          </w:tcPr>
-          <w:p>
-            <w:pPr>
-              <w:rPr>
-                <w:rFonts w:ascii="Arial" w:hAnsi="Arial" w:cs="Arial"/>
-                <w:sz w:val="28"/>
-                <w:szCs w:val="28"/>
-                <w:lang w:val="en-US"/>
-              </w:rPr>
-            </w:pPr>
-            <w:r>
-              <w:rPr>
-                <w:rFonts w:ascii="Arial" w:hAnsi="Arial" w:cs="Arial"/>
-                <w:sz w:val="28"/>
-                <w:szCs w:val="28"/>
-                <w:lang w:val="en-US"/>
-              </w:rPr>
-              <w:t>1</w:t>
-            </w:r>
-            <w:r>
-              <w:rPr>
-                <w:rFonts w:ascii="Arial" w:hAnsi="Arial" w:cs="Arial"/>
-                <w:sz w:val="28"/>
-                <w:szCs w:val="28"/>
-                <w:lang w:val="en-US"/>
-              </w:rPr>
-              <w:t>7</w:t>
-            </w:r>
-          </w:p>
-        </w:tc>
-        <w:tc>
-          <w:tcPr>
-            <w:tcW w:w="2807" w:type="dxa"/>
+            <w:tcW w:w="817" w:type="dxa"/>
+          </w:tcPr>
+          <w:p>
+            <w:pPr>
+              <w:pStyle w:val="a4"/>
+              <w:numPr>
+                <w:ilvl w:val="0"/>
+                <w:numId w:val="5"/>
+              </w:numPr>
+              <w:rPr>
+                <w:rFonts w:ascii="Arial" w:hAnsi="Arial" w:cs="Arial"/>
+                <w:sz w:val="28"/>
+                <w:szCs w:val="28"/>
+                <w:lang w:val="ru-RU"/>
+              </w:rPr>
+            </w:pPr>
+          </w:p>
+        </w:tc>
+        <w:tc>
+          <w:tcPr>
+            <w:tcW w:w="2552" w:type="dxa"/>
+          </w:tcPr>
+          <w:p>
+            <w:pPr>
+              <w:rPr>
+                <w:rFonts w:ascii="Arial" w:hAnsi="Arial" w:cs="Arial"/>
+                <w:sz w:val="28"/>
+                <w:szCs w:val="28"/>
+              </w:rPr>
+            </w:pPr>
+            <w:r>
+              <w:rPr>
+                <w:rFonts w:ascii="Arial" w:hAnsi="Arial" w:cs="Arial"/>
+                <w:sz w:val="28"/>
+                <w:szCs w:val="28"/>
+              </w:rPr>
+              <w:t>Вчитель</w:t>
+            </w:r>
+          </w:p>
+        </w:tc>
+        <w:tc>
+          <w:tcPr>
+            <w:tcW w:w="2268" w:type="dxa"/>
+            <w:shd w:val="clear" w:color="auto" w:fill="FFFF99"/>
+          </w:tcPr>
+          <w:p>
+            <w:pPr>
+              <w:rPr>
+                <w:rFonts w:ascii="Arial" w:hAnsi="Arial" w:cs="Arial"/>
+                <w:color w:val="000000"/>
+                <w:sz w:val="28"/>
+                <w:szCs w:val="28"/>
+                <w:lang w:val="en-US"/>
+              </w:rPr>
+            </w:pPr>
+            <w:r>
+              <w:rPr>
+                <w:rFonts w:ascii="Arial" w:hAnsi="Arial" w:cs="Arial"/>
+                <w:color w:val="000000"/>
+                <w:sz w:val="28"/>
+                <w:szCs w:val="28"/>
+                <w:lang w:val="en-US"/>
+              </w:rPr>
+              <w:t>View Students</w:t>
+            </w:r>
+          </w:p>
+        </w:tc>
+        <w:tc>
+          <w:tcPr>
+            <w:tcW w:w="4110" w:type="dxa"/>
+          </w:tcPr>
+          <w:p>
+            <w:pPr>
+              <w:rPr>
+                <w:rFonts w:ascii="Arial" w:hAnsi="Arial" w:cs="Arial"/>
+                <w:sz w:val="28"/>
+                <w:szCs w:val="28"/>
+              </w:rPr>
+            </w:pPr>
+            <w:r>
+              <w:rPr>
+                <w:rFonts w:ascii="Arial" w:hAnsi="Arial" w:cs="Arial"/>
+                <w:sz w:val="28"/>
+                <w:szCs w:val="28"/>
+              </w:rPr>
+              <w:t>Перегляд студентів на курсі та їх місця проживання</w:t>
+            </w:r>
+          </w:p>
+        </w:tc>
+        <w:tc>
+          <w:tcPr>
+            <w:tcW w:w="5670" w:type="dxa"/>
+          </w:tcPr>
+          <w:p>
+            <w:pPr>
+              <w:rPr>
+                <w:rFonts w:ascii="Arial" w:hAnsi="Arial" w:cs="Arial"/>
+                <w:sz w:val="28"/>
+                <w:szCs w:val="28"/>
+              </w:rPr>
+            </w:pPr>
+            <w:r>
+              <w:rPr>
+                <w:rFonts w:ascii="Arial" w:hAnsi="Arial" w:cs="Arial"/>
+                <w:sz w:val="28"/>
+                <w:szCs w:val="28"/>
+              </w:rPr>
+              <w:t xml:space="preserve">Вчитель на своєму курсі може переглядати список учнів та їх </w:t>
+            </w:r>
+            <w:proofErr w:type="spellStart"/>
+            <w:r>
+              <w:rPr>
+                <w:rFonts w:ascii="Arial" w:hAnsi="Arial" w:cs="Arial"/>
+                <w:sz w:val="28"/>
+                <w:szCs w:val="28"/>
+              </w:rPr>
+              <w:t>місцероживання</w:t>
+            </w:r>
+            <w:proofErr w:type="spellEnd"/>
+          </w:p>
+        </w:tc>
+      </w:tr>
+      <w:tr>
+        <w:tc>
+          <w:tcPr>
+            <w:tcW w:w="817" w:type="dxa"/>
+          </w:tcPr>
+          <w:p>
+            <w:pPr>
+              <w:pStyle w:val="a4"/>
+              <w:numPr>
+                <w:ilvl w:val="0"/>
+                <w:numId w:val="5"/>
+              </w:numPr>
+              <w:rPr>
+                <w:rFonts w:ascii="Arial" w:hAnsi="Arial" w:cs="Arial"/>
+                <w:sz w:val="28"/>
+                <w:szCs w:val="28"/>
+                <w:lang w:val="ru-RU"/>
+              </w:rPr>
+            </w:pPr>
+          </w:p>
+        </w:tc>
+        <w:tc>
+          <w:tcPr>
+            <w:tcW w:w="2552" w:type="dxa"/>
+          </w:tcPr>
+          <w:p>
+            <w:pPr>
+              <w:rPr>
+                <w:rFonts w:ascii="Arial" w:hAnsi="Arial" w:cs="Arial"/>
+                <w:sz w:val="28"/>
+                <w:szCs w:val="28"/>
+                <w:lang w:val="en-US"/>
+              </w:rPr>
+            </w:pPr>
+            <w:r>
+              <w:rPr>
+                <w:rFonts w:ascii="Arial" w:hAnsi="Arial" w:cs="Arial"/>
+                <w:sz w:val="28"/>
+                <w:szCs w:val="28"/>
+              </w:rPr>
+              <w:t>Вчитель</w:t>
+            </w:r>
+          </w:p>
+        </w:tc>
+        <w:tc>
+          <w:tcPr>
+            <w:tcW w:w="2268" w:type="dxa"/>
+            <w:shd w:val="clear" w:color="auto" w:fill="FFFF99"/>
+          </w:tcPr>
+          <w:p>
+            <w:pPr>
+              <w:rPr>
+                <w:rFonts w:ascii="Arial" w:hAnsi="Arial" w:cs="Arial"/>
+                <w:color w:val="000000"/>
+                <w:sz w:val="28"/>
+                <w:szCs w:val="28"/>
+              </w:rPr>
+            </w:pPr>
+            <w:proofErr w:type="spellStart"/>
+            <w:r>
+              <w:rPr>
+                <w:rFonts w:ascii="Arial" w:hAnsi="Arial" w:cs="Arial"/>
+                <w:color w:val="000000"/>
+                <w:sz w:val="28"/>
+                <w:szCs w:val="28"/>
+              </w:rPr>
+              <w:t>View</w:t>
+            </w:r>
+            <w:proofErr w:type="spellEnd"/>
+            <w:r>
+              <w:rPr>
+                <w:rFonts w:ascii="Arial" w:hAnsi="Arial" w:cs="Arial"/>
+                <w:color w:val="000000"/>
+                <w:sz w:val="28"/>
+                <w:szCs w:val="28"/>
+              </w:rPr>
+              <w:t xml:space="preserve"> </w:t>
+            </w:r>
+            <w:proofErr w:type="spellStart"/>
+            <w:r>
+              <w:rPr>
+                <w:rFonts w:ascii="Arial" w:hAnsi="Arial" w:cs="Arial"/>
+                <w:color w:val="000000"/>
+                <w:sz w:val="28"/>
+                <w:szCs w:val="28"/>
+              </w:rPr>
+              <w:t>Listeners</w:t>
+            </w:r>
+            <w:proofErr w:type="spellEnd"/>
+          </w:p>
+        </w:tc>
+        <w:tc>
+          <w:tcPr>
+            <w:tcW w:w="4110" w:type="dxa"/>
+          </w:tcPr>
+          <w:p>
+            <w:pPr>
+              <w:rPr>
+                <w:rFonts w:ascii="Arial" w:hAnsi="Arial" w:cs="Arial"/>
+                <w:sz w:val="28"/>
+                <w:szCs w:val="28"/>
+              </w:rPr>
+            </w:pPr>
+            <w:r>
+              <w:rPr>
+                <w:rFonts w:ascii="Arial" w:hAnsi="Arial" w:cs="Arial"/>
+                <w:sz w:val="28"/>
+                <w:szCs w:val="28"/>
+              </w:rPr>
+              <w:t>Перегляд списку слухачів</w:t>
+            </w:r>
+          </w:p>
+        </w:tc>
+        <w:tc>
+          <w:tcPr>
+            <w:tcW w:w="5670" w:type="dxa"/>
+          </w:tcPr>
+          <w:p>
+            <w:pPr>
+              <w:rPr>
+                <w:rFonts w:ascii="Arial" w:hAnsi="Arial" w:cs="Arial"/>
+                <w:sz w:val="28"/>
+                <w:szCs w:val="28"/>
+              </w:rPr>
+            </w:pPr>
+            <w:r>
+              <w:rPr>
+                <w:rFonts w:ascii="Arial" w:hAnsi="Arial" w:cs="Arial"/>
+                <w:sz w:val="28"/>
+                <w:szCs w:val="28"/>
+              </w:rPr>
+              <w:t>Переглянути список слухачів даного курсу, інформація про наймолодшого і найстаршого користувача, віковий діапазон</w:t>
+            </w:r>
+          </w:p>
+        </w:tc>
+      </w:tr>
+      <w:tr>
+        <w:tc>
+          <w:tcPr>
+            <w:tcW w:w="817" w:type="dxa"/>
+          </w:tcPr>
+          <w:p>
+            <w:pPr>
+              <w:pStyle w:val="a4"/>
+              <w:numPr>
+                <w:ilvl w:val="0"/>
+                <w:numId w:val="5"/>
+              </w:numPr>
+              <w:rPr>
+                <w:rFonts w:ascii="Arial" w:hAnsi="Arial" w:cs="Arial"/>
+                <w:sz w:val="28"/>
+                <w:szCs w:val="28"/>
+                <w:lang w:val="en-US"/>
+              </w:rPr>
+            </w:pPr>
+          </w:p>
+        </w:tc>
+        <w:tc>
+          <w:tcPr>
+            <w:tcW w:w="2552" w:type="dxa"/>
           </w:tcPr>
           <w:p>
             <w:pPr>
@@ -3047,40 +3320,27 @@
       <w:tr>
         <w:tc>
           <w:tcPr>
-            <w:tcW w:w="562" w:type="dxa"/>
-          </w:tcPr>
-          <w:p>
-            <w:pPr>
-              <w:rPr>
-                <w:rFonts w:ascii="Arial" w:hAnsi="Arial" w:cs="Arial"/>
-                <w:sz w:val="28"/>
-                <w:szCs w:val="28"/>
-                <w:lang w:val="en-US"/>
-              </w:rPr>
-            </w:pPr>
-            <w:r>
-              <w:rPr>
-                <w:rFonts w:ascii="Arial" w:hAnsi="Arial" w:cs="Arial"/>
-                <w:sz w:val="28"/>
-                <w:szCs w:val="28"/>
-                <w:lang w:val="en-US"/>
-              </w:rPr>
-              <w:t>1</w:t>
-            </w:r>
-            <w:r>
-              <w:rPr>
-                <w:rFonts w:ascii="Arial" w:hAnsi="Arial" w:cs="Arial"/>
-                <w:sz w:val="28"/>
-                <w:szCs w:val="28"/>
-                <w:lang w:val="en-US"/>
-              </w:rPr>
-              <w:t>8</w:t>
-            </w:r>
-          </w:p>
-        </w:tc>
-        <w:tc>
-          <w:tcPr>
-            <w:tcW w:w="2807" w:type="dxa"/>
+            <w:tcW w:w="817" w:type="dxa"/>
+          </w:tcPr>
+          <w:p>
+            <w:pPr>
+              <w:pStyle w:val="a4"/>
+              <w:numPr>
+                <w:ilvl w:val="0"/>
+                <w:numId w:val="5"/>
+              </w:numPr>
+              <w:rPr>
+                <w:rFonts w:ascii="Arial" w:hAnsi="Arial" w:cs="Arial"/>
+                <w:sz w:val="28"/>
+                <w:szCs w:val="28"/>
+                <w:lang w:val="en-US"/>
+              </w:rPr>
+            </w:pPr>
+          </w:p>
+        </w:tc>
+        <w:tc>
+          <w:tcPr>
+            <w:tcW w:w="2552" w:type="dxa"/>
           </w:tcPr>
           <w:p>
             <w:pPr>
@@ -3189,40 +3449,27 @@
       <w:tr>
         <w:tc>
           <w:tcPr>
-            <w:tcW w:w="562" w:type="dxa"/>
-          </w:tcPr>
-          <w:p>
-            <w:pPr>
-              <w:rPr>
-                <w:rFonts w:ascii="Arial" w:hAnsi="Arial" w:cs="Arial"/>
-                <w:sz w:val="28"/>
-                <w:szCs w:val="28"/>
-                <w:lang w:val="en-US"/>
-              </w:rPr>
-            </w:pPr>
-            <w:r>
-              <w:rPr>
-                <w:rFonts w:ascii="Arial" w:hAnsi="Arial" w:cs="Arial"/>
-                <w:sz w:val="28"/>
-                <w:szCs w:val="28"/>
-                <w:lang w:val="ru-RU"/>
-              </w:rPr>
-              <w:t>1</w:t>
-            </w:r>
-            <w:r>
-              <w:rPr>
-                <w:rFonts w:ascii="Arial" w:hAnsi="Arial" w:cs="Arial"/>
-                <w:sz w:val="28"/>
-                <w:szCs w:val="28"/>
-                <w:lang w:val="en-US"/>
-              </w:rPr>
-              <w:t>9</w:t>
-            </w:r>
-          </w:p>
-        </w:tc>
-        <w:tc>
-          <w:tcPr>
-            <w:tcW w:w="2807" w:type="dxa"/>
+            <w:tcW w:w="817" w:type="dxa"/>
+          </w:tcPr>
+          <w:p>
+            <w:pPr>
+              <w:pStyle w:val="a4"/>
+              <w:numPr>
+                <w:ilvl w:val="0"/>
+                <w:numId w:val="5"/>
+              </w:numPr>
+              <w:rPr>
+                <w:rFonts w:ascii="Arial" w:hAnsi="Arial" w:cs="Arial"/>
+                <w:sz w:val="28"/>
+                <w:szCs w:val="28"/>
+                <w:lang w:val="en-US"/>
+              </w:rPr>
+            </w:pPr>
+          </w:p>
+        </w:tc>
+        <w:tc>
+          <w:tcPr>
+            <w:tcW w:w="2552" w:type="dxa"/>
           </w:tcPr>
           <w:p>
             <w:pPr>
@@ -3279,14 +3526,25 @@
                 <w:szCs w:val="28"/>
               </w:rPr>
             </w:pPr>
-            <w:r>
-              <w:rPr>
-                <w:rFonts w:ascii="Arial" w:hAnsi="Arial" w:cs="Arial"/>
-                <w:sz w:val="28"/>
-                <w:szCs w:val="28"/>
-                <w:lang w:val="en-US"/>
-              </w:rPr>
-              <w:t xml:space="preserve">Підтвердження </w:t>
+            <w:proofErr w:type="spellStart"/>
+            <w:r>
+              <w:rPr>
+                <w:rFonts w:ascii="Arial" w:hAnsi="Arial" w:cs="Arial"/>
+                <w:sz w:val="28"/>
+                <w:szCs w:val="28"/>
+                <w:lang w:val="en-US"/>
+              </w:rPr>
+              <w:t>Підтвердження</w:t>
+            </w:r>
+            <w:proofErr w:type="spellEnd"/>
+            <w:r>
+              <w:rPr>
+                <w:rFonts w:ascii="Arial" w:hAnsi="Arial" w:cs="Arial"/>
+                <w:sz w:val="28"/>
+                <w:szCs w:val="28"/>
+                <w:lang w:val="en-US"/>
+              </w:rPr>
+              <w:t xml:space="preserve"> </w:t>
             </w:r>
             <w:r>
               <w:rPr>
@@ -3333,31 +3591,27 @@
       <w:tr>
         <w:tc>
           <w:tcPr>
-            <w:tcW w:w="562" w:type="dxa"/>
-          </w:tcPr>
-          <w:p>
-            <w:pPr>
-              <w:rPr>
-                <w:rFonts w:ascii="Arial" w:hAnsi="Arial" w:cs="Arial"/>
-                <w:sz w:val="28"/>
-                <w:szCs w:val="28"/>
-                <w:lang w:val="en-US"/>
-              </w:rPr>
-            </w:pPr>
-            <w:r>
-              <w:rPr>
-                <w:rFonts w:ascii="Arial" w:hAnsi="Arial" w:cs="Arial"/>
-                <w:sz w:val="28"/>
-                <w:szCs w:val="28"/>
-                <w:lang w:val="en-US"/>
-              </w:rPr>
-              <w:t>20</w:t>
-            </w:r>
-          </w:p>
-        </w:tc>
-        <w:tc>
-          <w:tcPr>
-            <w:tcW w:w="2807" w:type="dxa"/>
+            <w:tcW w:w="817" w:type="dxa"/>
+          </w:tcPr>
+          <w:p>
+            <w:pPr>
+              <w:pStyle w:val="a4"/>
+              <w:numPr>
+                <w:ilvl w:val="0"/>
+                <w:numId w:val="5"/>
+              </w:numPr>
+              <w:rPr>
+                <w:rFonts w:ascii="Arial" w:hAnsi="Arial" w:cs="Arial"/>
+                <w:sz w:val="28"/>
+                <w:szCs w:val="28"/>
+                <w:lang w:val="en-US"/>
+              </w:rPr>
+            </w:pPr>
+          </w:p>
+        </w:tc>
+        <w:tc>
+          <w:tcPr>
+            <w:tcW w:w="2552" w:type="dxa"/>
           </w:tcPr>
           <w:p>
             <w:pPr>
@@ -3504,16 +3758,11 @@
       <w:pPr>
         <w:rPr>
           <w:rFonts w:ascii="Times New Roman" w:hAnsi="Times New Roman" w:cs="Times New Roman"/>
-        </w:rPr>
-      </w:pPr>
-      <w:r>
-        <w:rPr>
-          <w:rFonts w:ascii="Times New Roman" w:hAnsi="Times New Roman" w:cs="Times New Roman"/>
-        </w:rPr>
-        <w:t>Додати для учнів місце проживання і для власника курсу видати перелік міст своїх студентів без повторень.</w:t>
-      </w:r>
-      <w:bookmarkStart w:id="0" w:name="_GoBack"/>
-      <w:bookmarkEnd w:id="0"/>
+          <w:sz w:val="44"/>
+          <w:szCs w:val="44"/>
+          <w:lang w:val="en-US"/>
+        </w:rPr>
+      </w:pPr>
     </w:p>
     <w:sectPr>
       <w:pgSz w:w="16838" w:h="11906" w:orient="landscape"/>
@@ -3528,6 +3777,95 @@
 <file path=word/numbering.xml><?xml version="1.0" encoding="utf-8"?>
 <w:numbering xmlns:wpc="http://schemas.microsoft.com/office/word/2010/wordprocessingCanvas" xmlns:mc="http://schemas.openxmlformats.org/markup-compatibility/2006" xmlns:o="urn:schemas-microsoft-com:office:office" xmlns:r="http://schemas.openxmlformats.org/officeDocument/2006/relationships" xmlns:m="http://schemas.openxmlformats.org/officeDocument/2006/math" xmlns:v="urn:schemas-microsoft-com:vml" xmlns:wp14="http://schemas.microsoft.com/office/word/2010/wordprocessingDrawing" xmlns:wp="http://schemas.openxmlformats.org/drawingml/2006/wordprocessingDrawing" xmlns:w10="urn:schemas-microsoft-com:office:word" xmlns:w="http://schemas.openxmlformats.org/wordprocessingml/2006/main" xmlns:w14="http://schemas.microsoft.com/office/word/2010/wordml" xmlns:wpg="http://schemas.microsoft.com/office/word/2010/wordprocessingGroup" xmlns:wpi="http://schemas.microsoft.com/office/word/2010/wordprocessingInk" xmlns:wne="http://schemas.microsoft.com/office/word/2006/wordml" xmlns:wps="http://schemas.microsoft.com/office/word/2010/wordprocessingShape" mc:Ignorable="w14 wp14">
   <w:abstractNum w:abstractNumId="0">
+    <w:nsid w:val="39815158"/>
+    <w:multiLevelType w:val="hybridMultilevel"/>
+    <w:tmpl w:val="717E5724"/>
+    <w:lvl w:ilvl="0" w:tplc="845C2352">
+      <w:start w:val="1"/>
+      <w:numFmt w:val="decimal"/>
+      <w:lvlText w:val="%1"/>
+      <w:lvlJc w:val="right"/>
+      <w:pPr>
+        <w:ind w:left="720" w:hanging="360"/>
+      </w:pPr>
+      <w:rPr>
+        <w:rFonts w:hint="default"/>
+      </w:rPr>
+    </w:lvl>
+    <w:lvl w:ilvl="1" w:tplc="04220019">
+      <w:start w:val="1"/>
+      <w:numFmt w:val="lowerLetter"/>
+      <w:lvlText w:val="%2."/>
+      <w:lvlJc w:val="left"/>
+      <w:pPr>
+        <w:ind w:left="1440" w:hanging="360"/>
+      </w:pPr>
+    </w:lvl>
+    <w:lvl w:ilvl="2" w:tplc="0422001B" w:tentative="1">
+      <w:start w:val="1"/>
+      <w:numFmt w:val="lowerRoman"/>
+      <w:lvlText w:val="%3."/>
+      <w:lvlJc w:val="right"/>
+      <w:pPr>
+        <w:ind w:left="2160" w:hanging="180"/>
+      </w:pPr>
+    </w:lvl>
+    <w:lvl w:ilvl="3" w:tplc="0422000F" w:tentative="1">
+      <w:start w:val="1"/>
+      <w:numFmt w:val="decimal"/>
+      <w:lvlText w:val="%4."/>
+      <w:lvlJc w:val="left"/>
+      <w:pPr>
+        <w:ind w:left="2880" w:hanging="360"/>
+      </w:pPr>
+    </w:lvl>
+    <w:lvl w:ilvl="4" w:tplc="04220019" w:tentative="1">
+      <w:start w:val="1"/>
+      <w:numFmt w:val="lowerLetter"/>
+      <w:lvlText w:val="%5."/>
+      <w:lvlJc w:val="left"/>
+      <w:pPr>
+        <w:ind w:left="3600" w:hanging="360"/>
+      </w:pPr>
+    </w:lvl>
+    <w:lvl w:ilvl="5" w:tplc="0422001B" w:tentative="1">
+      <w:start w:val="1"/>
+      <w:numFmt w:val="lowerRoman"/>
+      <w:lvlText w:val="%6."/>
+      <w:lvlJc w:val="right"/>
+      <w:pPr>
+        <w:ind w:left="4320" w:hanging="180"/>
+      </w:pPr>
+    </w:lvl>
+    <w:lvl w:ilvl="6" w:tplc="0422000F" w:tentative="1">
+      <w:start w:val="1"/>
+      <w:numFmt w:val="decimal"/>
+      <w:lvlText w:val="%7."/>
+      <w:lvlJc w:val="left"/>
+      <w:pPr>
+        <w:ind w:left="5040" w:hanging="360"/>
+      </w:pPr>
+    </w:lvl>
+    <w:lvl w:ilvl="7" w:tplc="04220019" w:tentative="1">
+      <w:start w:val="1"/>
+      <w:numFmt w:val="lowerLetter"/>
+      <w:lvlText w:val="%8."/>
+      <w:lvlJc w:val="left"/>
+      <w:pPr>
+        <w:ind w:left="5760" w:hanging="360"/>
+      </w:pPr>
+    </w:lvl>
+    <w:lvl w:ilvl="8" w:tplc="0422001B" w:tentative="1">
+      <w:start w:val="1"/>
+      <w:numFmt w:val="lowerRoman"/>
+      <w:lvlText w:val="%9."/>
+      <w:lvlJc w:val="right"/>
+      <w:pPr>
+        <w:ind w:left="6480" w:hanging="180"/>
+      </w:pPr>
+    </w:lvl>
+  </w:abstractNum>
+  <w:abstractNum w:abstractNumId="1">
     <w:nsid w:val="57D542A8"/>
     <w:multiLevelType w:val="hybridMultilevel"/>
     <w:tmpl w:val="C286FFC2"/>
@@ -3640,7 +3978,7 @@
       </w:rPr>
     </w:lvl>
   </w:abstractNum>
-  <w:abstractNum w:abstractNumId="1">
+  <w:abstractNum w:abstractNumId="2">
     <w:nsid w:val="5B8B2500"/>
     <w:multiLevelType w:val="hybridMultilevel"/>
     <w:tmpl w:val="38686BDA"/>
@@ -3753,11 +4091,192 @@
       </w:rPr>
     </w:lvl>
   </w:abstractNum>
+  <w:abstractNum w:abstractNumId="3">
+    <w:nsid w:val="63253F4A"/>
+    <w:multiLevelType w:val="hybridMultilevel"/>
+    <w:tmpl w:val="8EEC9F0E"/>
+    <w:lvl w:ilvl="0" w:tplc="0422000F">
+      <w:start w:val="1"/>
+      <w:numFmt w:val="decimal"/>
+      <w:lvlText w:val="%1."/>
+      <w:lvlJc w:val="left"/>
+      <w:pPr>
+        <w:ind w:left="720" w:hanging="360"/>
+      </w:pPr>
+    </w:lvl>
+    <w:lvl w:ilvl="1" w:tplc="04220019" w:tentative="1">
+      <w:start w:val="1"/>
+      <w:numFmt w:val="lowerLetter"/>
+      <w:lvlText w:val="%2."/>
+      <w:lvlJc w:val="left"/>
+      <w:pPr>
+        <w:ind w:left="1440" w:hanging="360"/>
+      </w:pPr>
+    </w:lvl>
+    <w:lvl w:ilvl="2" w:tplc="0422001B" w:tentative="1">
+      <w:start w:val="1"/>
+      <w:numFmt w:val="lowerRoman"/>
+      <w:lvlText w:val="%3."/>
+      <w:lvlJc w:val="right"/>
+      <w:pPr>
+        <w:ind w:left="2160" w:hanging="180"/>
+      </w:pPr>
+    </w:lvl>
+    <w:lvl w:ilvl="3" w:tplc="0422000F" w:tentative="1">
+      <w:start w:val="1"/>
+      <w:numFmt w:val="decimal"/>
+      <w:lvlText w:val="%4."/>
+      <w:lvlJc w:val="left"/>
+      <w:pPr>
+        <w:ind w:left="2880" w:hanging="360"/>
+      </w:pPr>
+    </w:lvl>
+    <w:lvl w:ilvl="4" w:tplc="04220019" w:tentative="1">
+      <w:start w:val="1"/>
+      <w:numFmt w:val="lowerLetter"/>
+      <w:lvlText w:val="%5."/>
+      <w:lvlJc w:val="left"/>
+      <w:pPr>
+        <w:ind w:left="3600" w:hanging="360"/>
+      </w:pPr>
+    </w:lvl>
+    <w:lvl w:ilvl="5" w:tplc="0422001B" w:tentative="1">
+      <w:start w:val="1"/>
+      <w:numFmt w:val="lowerRoman"/>
+      <w:lvlText w:val="%6."/>
+      <w:lvlJc w:val="right"/>
+      <w:pPr>
+        <w:ind w:left="4320" w:hanging="180"/>
+      </w:pPr>
+    </w:lvl>
+    <w:lvl w:ilvl="6" w:tplc="0422000F" w:tentative="1">
+      <w:start w:val="1"/>
+      <w:numFmt w:val="decimal"/>
+      <w:lvlText w:val="%7."/>
+      <w:lvlJc w:val="left"/>
+      <w:pPr>
+        <w:ind w:left="5040" w:hanging="360"/>
+      </w:pPr>
+    </w:lvl>
+    <w:lvl w:ilvl="7" w:tplc="04220019" w:tentative="1">
+      <w:start w:val="1"/>
+      <w:numFmt w:val="lowerLetter"/>
+      <w:lvlText w:val="%8."/>
+      <w:lvlJc w:val="left"/>
+      <w:pPr>
+        <w:ind w:left="5760" w:hanging="360"/>
+      </w:pPr>
+    </w:lvl>
+    <w:lvl w:ilvl="8" w:tplc="0422001B" w:tentative="1">
+      <w:start w:val="1"/>
+      <w:numFmt w:val="lowerRoman"/>
+      <w:lvlText w:val="%9."/>
+      <w:lvlJc w:val="right"/>
+      <w:pPr>
+        <w:ind w:left="6480" w:hanging="180"/>
+      </w:pPr>
+    </w:lvl>
+  </w:abstractNum>
+  <w:abstractNum w:abstractNumId="4">
+    <w:nsid w:val="638C4DBC"/>
+    <w:multiLevelType w:val="hybridMultilevel"/>
+    <w:tmpl w:val="C47C3E1A"/>
+    <w:lvl w:ilvl="0" w:tplc="0422000F">
+      <w:start w:val="1"/>
+      <w:numFmt w:val="decimal"/>
+      <w:lvlText w:val="%1."/>
+      <w:lvlJc w:val="left"/>
+      <w:pPr>
+        <w:ind w:left="720" w:hanging="360"/>
+      </w:pPr>
+    </w:lvl>
+    <w:lvl w:ilvl="1" w:tplc="04220019" w:tentative="1">
+      <w:start w:val="1"/>
+      <w:numFmt w:val="lowerLetter"/>
+      <w:lvlText w:val="%2."/>
+      <w:lvlJc w:val="left"/>
+      <w:pPr>
+        <w:ind w:left="1440" w:hanging="360"/>
+      </w:pPr>
+    </w:lvl>
+    <w:lvl w:ilvl="2" w:tplc="0422001B" w:tentative="1">
+      <w:start w:val="1"/>
+      <w:numFmt w:val="lowerRoman"/>
+      <w:lvlText w:val="%3."/>
+      <w:lvlJc w:val="right"/>
+      <w:pPr>
+        <w:ind w:left="2160" w:hanging="180"/>
+      </w:pPr>
+    </w:lvl>
+    <w:lvl w:ilvl="3" w:tplc="0422000F" w:tentative="1">
+      <w:start w:val="1"/>
+      <w:numFmt w:val="decimal"/>
+      <w:lvlText w:val="%4."/>
+      <w:lvlJc w:val="left"/>
+      <w:pPr>
+        <w:ind w:left="2880" w:hanging="360"/>
+      </w:pPr>
+    </w:lvl>
+    <w:lvl w:ilvl="4" w:tplc="04220019" w:tentative="1">
+      <w:start w:val="1"/>
+      <w:numFmt w:val="lowerLetter"/>
+      <w:lvlText w:val="%5."/>
+      <w:lvlJc w:val="left"/>
+      <w:pPr>
+        <w:ind w:left="3600" w:hanging="360"/>
+      </w:pPr>
+    </w:lvl>
+    <w:lvl w:ilvl="5" w:tplc="0422001B" w:tentative="1">
+      <w:start w:val="1"/>
+      <w:numFmt w:val="lowerRoman"/>
+      <w:lvlText w:val="%6."/>
+      <w:lvlJc w:val="right"/>
+      <w:pPr>
+        <w:ind w:left="4320" w:hanging="180"/>
+      </w:pPr>
+    </w:lvl>
+    <w:lvl w:ilvl="6" w:tplc="0422000F" w:tentative="1">
+      <w:start w:val="1"/>
+      <w:numFmt w:val="decimal"/>
+      <w:lvlText w:val="%7."/>
+      <w:lvlJc w:val="left"/>
+      <w:pPr>
+        <w:ind w:left="5040" w:hanging="360"/>
+      </w:pPr>
+    </w:lvl>
+    <w:lvl w:ilvl="7" w:tplc="04220019" w:tentative="1">
+      <w:start w:val="1"/>
+      <w:numFmt w:val="lowerLetter"/>
+      <w:lvlText w:val="%8."/>
+      <w:lvlJc w:val="left"/>
+      <w:pPr>
+        <w:ind w:left="5760" w:hanging="360"/>
+      </w:pPr>
+    </w:lvl>
+    <w:lvl w:ilvl="8" w:tplc="0422001B" w:tentative="1">
+      <w:start w:val="1"/>
+      <w:numFmt w:val="lowerRoman"/>
+      <w:lvlText w:val="%9."/>
+      <w:lvlJc w:val="right"/>
+      <w:pPr>
+        <w:ind w:left="6480" w:hanging="180"/>
+      </w:pPr>
+    </w:lvl>
+  </w:abstractNum>
   <w:num w:numId="1">
-    <w:abstractNumId w:val="0"/>
+    <w:abstractNumId w:val="1"/>
   </w:num>
   <w:num w:numId="2">
-    <w:abstractNumId w:val="1"/>
+    <w:abstractNumId w:val="2"/>
+  </w:num>
+  <w:num w:numId="3">
+    <w:abstractNumId w:val="3"/>
+  </w:num>
+  <w:num w:numId="4">
+    <w:abstractNumId w:val="4"/>
+  </w:num>
+  <w:num w:numId="5">
+    <w:abstractNumId w:val="0"/>
   </w:num>
 </w:numbering>
 </file>

</xml_diff>

<commit_message>
Some changes to documentation and tests
</commit_message>
<xml_diff>
--- a/docs/HomeSchooling Team3.docx
+++ b/docs/HomeSchooling Team3.docx
@@ -656,8 +656,6 @@
           </wp:inline>
         </w:drawing>
       </w:r>
-      <w:bookmarkStart w:id="0" w:name="_GoBack"/>
-      <w:bookmarkEnd w:id="0"/>
     </w:p>
     <w:p>
       <w:pPr>
@@ -989,7 +987,7 @@
         <w:tc>
           <w:tcPr>
             <w:tcW w:w="2268" w:type="dxa"/>
-            <w:shd w:val="clear" w:color="auto" w:fill="66FF99"/>
+            <w:shd w:val="clear" w:color="auto" w:fill="66FFFF"/>
           </w:tcPr>
           <w:p>
             <w:pPr>
@@ -1009,6 +1007,8 @@
               </w:rPr>
               <w:t>Filtering by category</w:t>
             </w:r>
+            <w:bookmarkStart w:id="0" w:name="_GoBack"/>
+            <w:bookmarkEnd w:id="0"/>
           </w:p>
         </w:tc>
         <w:tc>
@@ -2973,7 +2973,7 @@
         <w:tc>
           <w:tcPr>
             <w:tcW w:w="2268" w:type="dxa"/>
-            <w:shd w:val="clear" w:color="auto" w:fill="FFFF99"/>
+            <w:shd w:val="clear" w:color="auto" w:fill="66FFFF"/>
           </w:tcPr>
           <w:p>
             <w:pPr>
@@ -3099,7 +3099,7 @@
         <w:tc>
           <w:tcPr>
             <w:tcW w:w="2268" w:type="dxa"/>
-            <w:shd w:val="clear" w:color="auto" w:fill="FFFF99"/>
+            <w:shd w:val="clear" w:color="auto" w:fill="66FFFF"/>
           </w:tcPr>
           <w:p>
             <w:pPr>
@@ -5188,7 +5188,7 @@
   <a:extraClrSchemeLst/>
   <a:extLst>
     <a:ext uri="{05A4C25C-085E-4340-85A3-A5531E510DB2}">
-      <thm15:themeFamily xmlns:thm15="http://schemas.microsoft.com/office/thememl/2012/main" xmlns="" name="Office Theme" id="{62F939B6-93AF-4DB8-9C6B-D6C7DFDC589F}" vid="{4A3C46E8-61CC-4603-A589-7422A47A8E4A}"/>
+      <thm15:themeFamily xmlns="" xmlns:thm15="http://schemas.microsoft.com/office/thememl/2012/main" name="Office Theme" id="{62F939B6-93AF-4DB8-9C6B-D6C7DFDC589F}" vid="{4A3C46E8-61CC-4603-A589-7422A47A8E4A}"/>
     </a:ext>
   </a:extLst>
 </a:theme>

</xml_diff>